<commit_message>
Add Fortran files. Add ssta and ha as data input.
</commit_message>
<xml_diff>
--- a/docs/experimental progress.docx
+++ b/docs/experimental progress.docx
@@ -81,7 +81,6 @@
     <w:p>
       <w:pPr>
         <w:rPr>
-          <w:rFonts w:hint="eastAsia"/>
           <w:sz w:val="30"/>
           <w:szCs w:val="30"/>
         </w:rPr>
@@ -121,7 +120,6 @@
     <w:p>
       <w:pPr>
         <w:rPr>
-          <w:rFonts w:hint="eastAsia"/>
           <w:sz w:val="30"/>
           <w:szCs w:val="30"/>
         </w:rPr>
@@ -223,17 +221,34 @@
     <w:p>
       <w:pPr>
         <w:rPr>
-          <w:sz w:val="30"/>
-          <w:szCs w:val="30"/>
-        </w:rPr>
-      </w:pPr>
-      <w:r>
-        <w:rPr>
-          <w:rFonts w:hint="eastAsia"/>
-          <w:sz w:val="30"/>
-          <w:szCs w:val="30"/>
-        </w:rPr>
-        <w:t>TODO</w:t>
+          <w:rFonts w:hint="eastAsia"/>
+          <w:sz w:val="30"/>
+          <w:szCs w:val="30"/>
+        </w:rPr>
+      </w:pPr>
+      <w:r>
+        <w:rPr>
+          <w:rFonts w:hint="eastAsia"/>
+          <w:sz w:val="30"/>
+          <w:szCs w:val="30"/>
+        </w:rPr>
+        <w:t>（）</w:t>
+      </w:r>
+    </w:p>
+    <w:p>
+      <w:pPr>
+        <w:rPr>
+          <w:sz w:val="30"/>
+          <w:szCs w:val="30"/>
+        </w:rPr>
+      </w:pPr>
+      <w:r>
+        <w:rPr>
+          <w:rFonts w:hint="eastAsia"/>
+          <w:sz w:val="30"/>
+          <w:szCs w:val="30"/>
+        </w:rPr>
+        <w:t>DO</w:t>
       </w:r>
     </w:p>
     <w:p>
@@ -267,41 +282,698 @@
           <w:sz w:val="30"/>
           <w:szCs w:val="30"/>
         </w:rPr>
-        <w:t>月份，也就</w:t>
+        <w:t>月份，也就是n个时间步，作为预测。</w:t>
+      </w:r>
+    </w:p>
+    <w:p>
+      <w:pPr>
+        <w:rPr>
+          <w:sz w:val="30"/>
+          <w:szCs w:val="30"/>
+        </w:rPr>
+      </w:pPr>
+      <w:r>
+        <w:rPr>
+          <w:sz w:val="30"/>
+          <w:szCs w:val="30"/>
+        </w:rPr>
+        <w:t>The means of observed and modeled data were</w:t>
+      </w:r>
+      <w:r>
+        <w:rPr>
+          <w:rFonts w:hint="eastAsia"/>
+          <w:sz w:val="30"/>
+          <w:szCs w:val="30"/>
+        </w:rPr>
+        <w:t xml:space="preserve"> </w:t>
+      </w:r>
+      <w:r>
+        <w:rPr>
+          <w:sz w:val="30"/>
+          <w:szCs w:val="30"/>
+        </w:rPr>
+        <w:t>calculated separately.</w:t>
+      </w:r>
+      <w:r>
+        <w:rPr>
+          <w:sz w:val="30"/>
+          <w:szCs w:val="30"/>
+        </w:rPr>
+        <w:t xml:space="preserve"> </w:t>
+      </w:r>
+      <w:r>
+        <w:rPr>
+          <w:sz w:val="30"/>
+          <w:szCs w:val="30"/>
+        </w:rPr>
+        <w:t>Typically, for monthly data, and further, for a given</w:t>
+      </w:r>
+      <w:r>
+        <w:rPr>
+          <w:rFonts w:hint="eastAsia"/>
+          <w:sz w:val="30"/>
+          <w:szCs w:val="30"/>
+        </w:rPr>
+        <w:t xml:space="preserve"> </w:t>
+      </w:r>
+      <w:r>
+        <w:rPr>
+          <w:sz w:val="30"/>
+          <w:szCs w:val="30"/>
+        </w:rPr>
+        <w:t>month—say, January—the mean was calculated over all</w:t>
+      </w:r>
+      <w:r>
+        <w:rPr>
+          <w:rFonts w:hint="eastAsia"/>
+          <w:sz w:val="30"/>
+          <w:szCs w:val="30"/>
+        </w:rPr>
+        <w:t xml:space="preserve"> </w:t>
+      </w:r>
+      <w:r>
+        <w:rPr>
+          <w:sz w:val="30"/>
+          <w:szCs w:val="30"/>
+        </w:rPr>
+        <w:t>January SST values and such a mean was subtracted</w:t>
+      </w:r>
+      <w:r>
+        <w:rPr>
+          <w:rFonts w:hint="eastAsia"/>
+          <w:sz w:val="30"/>
+          <w:szCs w:val="30"/>
+        </w:rPr>
+        <w:t xml:space="preserve"> </w:t>
+      </w:r>
+      <w:r>
+        <w:rPr>
+          <w:sz w:val="30"/>
+          <w:szCs w:val="30"/>
+        </w:rPr>
+        <w:t>from the given (unprocessed) January SST value to get</w:t>
+      </w:r>
+      <w:r>
+        <w:rPr>
+          <w:rFonts w:hint="eastAsia"/>
+          <w:sz w:val="30"/>
+          <w:szCs w:val="30"/>
+        </w:rPr>
+        <w:t xml:space="preserve"> </w:t>
+      </w:r>
+      <w:r>
+        <w:rPr>
+          <w:sz w:val="30"/>
+          <w:szCs w:val="30"/>
+        </w:rPr>
+        <w:t>the SST anomaly.</w:t>
+      </w:r>
+    </w:p>
+    <w:p>
+      <w:pPr>
+        <w:rPr>
+          <w:sz w:val="30"/>
+          <w:szCs w:val="30"/>
+        </w:rPr>
+      </w:pPr>
+      <w:r>
+        <w:rPr>
+          <w:rFonts w:hint="eastAsia"/>
+          <w:sz w:val="30"/>
+          <w:szCs w:val="30"/>
+        </w:rPr>
+        <w:t>（0</w:t>
+      </w:r>
+      <w:r>
+        <w:rPr>
+          <w:sz w:val="30"/>
+          <w:szCs w:val="30"/>
+        </w:rPr>
+        <w:t>.4</w:t>
+      </w:r>
+      <w:r>
+        <w:rPr>
+          <w:sz w:val="30"/>
+          <w:szCs w:val="30"/>
+        </w:rPr>
+        <w:t>09</w:t>
+      </w:r>
+      <w:r>
+        <w:rPr>
+          <w:sz w:val="30"/>
+          <w:szCs w:val="30"/>
+        </w:rPr>
+        <w:t xml:space="preserve"> </w:t>
+      </w:r>
+      <w:r>
+        <w:rPr>
+          <w:rFonts w:hint="eastAsia"/>
+          <w:sz w:val="30"/>
+          <w:szCs w:val="30"/>
+        </w:rPr>
+        <w:t>for</w:t>
+      </w:r>
+      <w:r>
+        <w:rPr>
+          <w:sz w:val="30"/>
+          <w:szCs w:val="30"/>
+        </w:rPr>
+        <w:t xml:space="preserve"> 1 </w:t>
+      </w:r>
+      <w:r>
+        <w:rPr>
+          <w:rFonts w:hint="eastAsia"/>
+          <w:sz w:val="30"/>
+          <w:szCs w:val="30"/>
+        </w:rPr>
+        <w:t>month</w:t>
+      </w:r>
+      <w:r>
+        <w:rPr>
+          <w:sz w:val="30"/>
+          <w:szCs w:val="30"/>
+        </w:rPr>
+        <w:t xml:space="preserve"> </w:t>
+      </w:r>
+      <w:proofErr w:type="spellStart"/>
+      <w:r>
+        <w:rPr>
+          <w:rFonts w:hint="eastAsia"/>
+          <w:sz w:val="30"/>
+          <w:szCs w:val="30"/>
+        </w:rPr>
+        <w:t>ssta</w:t>
+      </w:r>
+      <w:proofErr w:type="spellEnd"/>
+      <w:r>
+        <w:rPr>
+          <w:sz w:val="30"/>
+          <w:szCs w:val="30"/>
+        </w:rPr>
+        <w:t xml:space="preserve"> </w:t>
+      </w:r>
+      <w:r>
+        <w:rPr>
+          <w:rFonts w:hint="eastAsia"/>
+          <w:sz w:val="30"/>
+          <w:szCs w:val="30"/>
+        </w:rPr>
+        <w:t>and</w:t>
+      </w:r>
+      <w:r>
+        <w:rPr>
+          <w:sz w:val="30"/>
+          <w:szCs w:val="30"/>
+        </w:rPr>
+        <w:t xml:space="preserve"> </w:t>
+      </w:r>
+      <w:r>
+        <w:rPr>
+          <w:rFonts w:hint="eastAsia"/>
+          <w:sz w:val="30"/>
+          <w:szCs w:val="30"/>
+        </w:rPr>
+        <w:t>ha</w:t>
+      </w:r>
+    </w:p>
+    <w:p>
+      <w:pPr>
+        <w:rPr>
+          <w:strike/>
+          <w:sz w:val="30"/>
+          <w:szCs w:val="30"/>
+        </w:rPr>
+      </w:pPr>
+      <w:r>
+        <w:rPr>
+          <w:sz w:val="30"/>
+          <w:szCs w:val="30"/>
+        </w:rPr>
+        <w:tab/>
+      </w:r>
+      <w:r>
+        <w:rPr>
+          <w:strike/>
+          <w:sz w:val="30"/>
+          <w:szCs w:val="30"/>
+        </w:rPr>
+        <w:t>0.43</w:t>
+      </w:r>
+      <w:r>
+        <w:rPr>
+          <w:strike/>
+          <w:sz w:val="30"/>
+          <w:szCs w:val="30"/>
+        </w:rPr>
+        <w:t>0</w:t>
+      </w:r>
+      <w:r>
+        <w:rPr>
+          <w:strike/>
+          <w:sz w:val="30"/>
+          <w:szCs w:val="30"/>
+        </w:rPr>
+        <w:t xml:space="preserve"> </w:t>
+      </w:r>
+      <w:r>
+        <w:rPr>
+          <w:rFonts w:hint="eastAsia"/>
+          <w:strike/>
+          <w:sz w:val="30"/>
+          <w:szCs w:val="30"/>
+        </w:rPr>
+        <w:t>for</w:t>
+      </w:r>
+      <w:r>
+        <w:rPr>
+          <w:strike/>
+          <w:sz w:val="30"/>
+          <w:szCs w:val="30"/>
+        </w:rPr>
+        <w:t xml:space="preserve"> </w:t>
+      </w:r>
+      <w:proofErr w:type="gramStart"/>
+      <w:r>
+        <w:rPr>
+          <w:strike/>
+          <w:sz w:val="30"/>
+          <w:szCs w:val="30"/>
+        </w:rPr>
+        <w:t>12 month</w:t>
+      </w:r>
+      <w:proofErr w:type="gramEnd"/>
+      <w:r>
+        <w:rPr>
+          <w:strike/>
+          <w:sz w:val="30"/>
+          <w:szCs w:val="30"/>
+        </w:rPr>
+        <w:t xml:space="preserve"> </w:t>
+      </w:r>
+      <w:proofErr w:type="spellStart"/>
+      <w:r>
+        <w:rPr>
+          <w:strike/>
+          <w:sz w:val="30"/>
+          <w:szCs w:val="30"/>
+        </w:rPr>
+        <w:t>sst</w:t>
       </w:r>
       <w:bookmarkStart w:id="0" w:name="_GoBack"/>
       <w:bookmarkEnd w:id="0"/>
       <w:r>
         <w:rPr>
-          <w:rFonts w:hint="eastAsia"/>
-          <w:sz w:val="30"/>
-          <w:szCs w:val="30"/>
-        </w:rPr>
-        <w:t>是n</w:t>
+          <w:strike/>
+          <w:sz w:val="30"/>
+          <w:szCs w:val="30"/>
+        </w:rPr>
+        <w:t>a</w:t>
+      </w:r>
+      <w:proofErr w:type="spellEnd"/>
+      <w:r>
+        <w:rPr>
+          <w:strike/>
+          <w:sz w:val="30"/>
+          <w:szCs w:val="30"/>
+        </w:rPr>
+        <w:t xml:space="preserve"> and ha</w:t>
+      </w:r>
+    </w:p>
+    <w:p>
+      <w:pPr>
+        <w:rPr>
+          <w:sz w:val="30"/>
+          <w:szCs w:val="30"/>
+        </w:rPr>
+      </w:pPr>
+      <w:r>
+        <w:rPr>
+          <w:sz w:val="30"/>
+          <w:szCs w:val="30"/>
+        </w:rPr>
+        <w:tab/>
+        <w:t>0.4</w:t>
+      </w:r>
+      <w:r>
+        <w:rPr>
+          <w:sz w:val="30"/>
+          <w:szCs w:val="30"/>
+        </w:rPr>
+        <w:t>06</w:t>
+      </w:r>
+      <w:r>
+        <w:rPr>
+          <w:sz w:val="30"/>
+          <w:szCs w:val="30"/>
+        </w:rPr>
+        <w:t xml:space="preserve"> </w:t>
+      </w:r>
+      <w:r>
+        <w:rPr>
+          <w:rFonts w:hint="eastAsia"/>
+          <w:sz w:val="30"/>
+          <w:szCs w:val="30"/>
+        </w:rPr>
+        <w:t>for</w:t>
+      </w:r>
+      <w:r>
+        <w:rPr>
+          <w:sz w:val="30"/>
+          <w:szCs w:val="30"/>
+        </w:rPr>
+        <w:t xml:space="preserve"> </w:t>
       </w:r>
       <w:proofErr w:type="gramStart"/>
       <w:r>
         <w:rPr>
-          <w:rFonts w:hint="eastAsia"/>
-          <w:sz w:val="30"/>
-          <w:szCs w:val="30"/>
-        </w:rPr>
-        <w:t>个</w:t>
+          <w:sz w:val="30"/>
+          <w:szCs w:val="30"/>
+        </w:rPr>
+        <w:t>1 month</w:t>
       </w:r>
       <w:proofErr w:type="gramEnd"/>
       <w:r>
         <w:rPr>
-          <w:rFonts w:hint="eastAsia"/>
-          <w:sz w:val="30"/>
-          <w:szCs w:val="30"/>
-        </w:rPr>
-        <w:t>时间步，作为预测。</w:t>
-      </w:r>
-    </w:p>
-    <w:p>
-      <w:pPr>
-        <w:rPr>
-          <w:rFonts w:hint="eastAsia"/>
+          <w:sz w:val="30"/>
+          <w:szCs w:val="30"/>
+        </w:rPr>
+        <w:t xml:space="preserve"> </w:t>
+      </w:r>
+      <w:proofErr w:type="spellStart"/>
+      <w:r>
+        <w:rPr>
+          <w:sz w:val="30"/>
+          <w:szCs w:val="30"/>
+        </w:rPr>
+        <w:t>ssta</w:t>
+      </w:r>
+      <w:proofErr w:type="spellEnd"/>
+    </w:p>
+    <w:p>
+      <w:pPr>
+        <w:rPr>
+          <w:rFonts w:hint="eastAsia"/>
+          <w:sz w:val="30"/>
+          <w:szCs w:val="30"/>
+        </w:rPr>
+      </w:pPr>
+      <w:r>
+        <w:rPr>
+          <w:sz w:val="30"/>
+          <w:szCs w:val="30"/>
+        </w:rPr>
+        <w:tab/>
+      </w:r>
+      <w:r>
+        <w:rPr>
+          <w:rFonts w:hint="eastAsia"/>
+          <w:sz w:val="30"/>
+          <w:szCs w:val="30"/>
+        </w:rPr>
+        <w:t>0</w:t>
+      </w:r>
+      <w:r>
+        <w:rPr>
+          <w:sz w:val="30"/>
+          <w:szCs w:val="30"/>
+        </w:rPr>
+        <w:t>.4</w:t>
+      </w:r>
+      <w:r>
+        <w:rPr>
+          <w:sz w:val="30"/>
+          <w:szCs w:val="30"/>
+        </w:rPr>
+        <w:t>19</w:t>
+      </w:r>
+      <w:r>
+        <w:rPr>
+          <w:sz w:val="30"/>
+          <w:szCs w:val="30"/>
+        </w:rPr>
+        <w:t xml:space="preserve"> </w:t>
+      </w:r>
+      <w:r>
+        <w:rPr>
+          <w:rFonts w:hint="eastAsia"/>
+          <w:sz w:val="30"/>
+          <w:szCs w:val="30"/>
+        </w:rPr>
+        <w:t>for</w:t>
+      </w:r>
+      <w:r>
+        <w:rPr>
+          <w:sz w:val="30"/>
+          <w:szCs w:val="30"/>
+        </w:rPr>
+        <w:t xml:space="preserve"> </w:t>
+      </w:r>
+      <w:proofErr w:type="gramStart"/>
+      <w:r>
+        <w:rPr>
+          <w:sz w:val="30"/>
+          <w:szCs w:val="30"/>
+        </w:rPr>
+        <w:t>12 month</w:t>
+      </w:r>
+      <w:proofErr w:type="gramEnd"/>
+      <w:r>
+        <w:rPr>
+          <w:sz w:val="30"/>
+          <w:szCs w:val="30"/>
+        </w:rPr>
+        <w:t xml:space="preserve"> </w:t>
+      </w:r>
+      <w:proofErr w:type="spellStart"/>
+      <w:r>
+        <w:rPr>
+          <w:sz w:val="30"/>
+          <w:szCs w:val="30"/>
+        </w:rPr>
+        <w:t>ssta</w:t>
+      </w:r>
+      <w:proofErr w:type="spellEnd"/>
+      <w:r>
+        <w:rPr>
+          <w:sz w:val="30"/>
+          <w:szCs w:val="30"/>
+        </w:rPr>
+        <w:t>.</w:t>
+      </w:r>
+    </w:p>
+    <w:p>
+      <w:pPr>
+        <w:rPr>
+          <w:rFonts w:hint="eastAsia"/>
+          <w:sz w:val="30"/>
+          <w:szCs w:val="30"/>
+        </w:rPr>
+      </w:pPr>
+      <w:r>
+        <w:rPr>
+          <w:rFonts w:hint="eastAsia"/>
+          <w:sz w:val="30"/>
+          <w:szCs w:val="30"/>
+        </w:rPr>
+        <w:t>）</w:t>
+      </w:r>
+    </w:p>
+    <w:p>
+      <w:pPr>
+        <w:rPr>
+          <w:rFonts w:hint="eastAsia"/>
+          <w:sz w:val="30"/>
+          <w:szCs w:val="30"/>
+        </w:rPr>
+      </w:pPr>
+      <w:r>
+        <w:rPr>
+          <w:rFonts w:hint="eastAsia"/>
+          <w:sz w:val="30"/>
+          <w:szCs w:val="30"/>
+        </w:rPr>
+        <w:lastRenderedPageBreak/>
+        <w:t>TODO</w:t>
+      </w:r>
+    </w:p>
+    <w:p>
+      <w:pPr>
+        <w:rPr>
+          <w:strike/>
+          <w:sz w:val="30"/>
+          <w:szCs w:val="30"/>
+        </w:rPr>
+      </w:pPr>
+      <w:r>
+        <w:rPr>
+          <w:rFonts w:hint="eastAsia"/>
+          <w:strike/>
+          <w:sz w:val="30"/>
+          <w:szCs w:val="30"/>
+        </w:rPr>
+        <w:t>使用更精确的数据，将</w:t>
+      </w:r>
+      <w:proofErr w:type="spellStart"/>
+      <w:r>
+        <w:rPr>
+          <w:rFonts w:hint="eastAsia"/>
+          <w:strike/>
+          <w:sz w:val="30"/>
+          <w:szCs w:val="30"/>
+        </w:rPr>
+        <w:t>zc</w:t>
+      </w:r>
+      <w:proofErr w:type="spellEnd"/>
+      <w:r>
+        <w:rPr>
+          <w:rFonts w:hint="eastAsia"/>
+          <w:strike/>
+          <w:sz w:val="30"/>
+          <w:szCs w:val="30"/>
+        </w:rPr>
+        <w:t>输出保存为2进制文件，提高文件精度。</w:t>
+      </w:r>
+    </w:p>
+    <w:p>
+      <w:pPr>
+        <w:rPr>
+          <w:sz w:val="30"/>
+          <w:szCs w:val="30"/>
+        </w:rPr>
+      </w:pPr>
+      <w:r>
+        <w:rPr>
+          <w:rFonts w:hint="eastAsia"/>
+          <w:sz w:val="30"/>
+          <w:szCs w:val="30"/>
+        </w:rPr>
+        <w:t>TODO</w:t>
+      </w:r>
+    </w:p>
+    <w:p>
+      <w:pPr>
+        <w:rPr>
+          <w:sz w:val="30"/>
+          <w:szCs w:val="30"/>
+        </w:rPr>
+      </w:pPr>
+      <w:r>
+        <w:rPr>
+          <w:rFonts w:hint="eastAsia"/>
+          <w:sz w:val="30"/>
+          <w:szCs w:val="30"/>
+        </w:rPr>
+        <w:t>是否由于初始值的不确定。</w:t>
+      </w:r>
+      <w:r>
+        <w:rPr>
+          <w:sz w:val="30"/>
+          <w:szCs w:val="30"/>
+        </w:rPr>
+        <w:t>in0.5-150.5_new3</w:t>
+      </w:r>
+      <w:r>
+        <w:rPr>
+          <w:rFonts w:hint="eastAsia"/>
+          <w:sz w:val="30"/>
+          <w:szCs w:val="30"/>
+        </w:rPr>
+        <w:t>，ZC从这里读取了初始化数据。</w:t>
+      </w:r>
+    </w:p>
+    <w:p>
+      <w:pPr>
+        <w:rPr>
+          <w:sz w:val="30"/>
+          <w:szCs w:val="30"/>
+        </w:rPr>
+      </w:pPr>
+      <w:r>
+        <w:rPr>
+          <w:rFonts w:hint="eastAsia"/>
+          <w:sz w:val="30"/>
+          <w:szCs w:val="30"/>
+        </w:rPr>
+        <w:t>TODO</w:t>
+      </w:r>
+    </w:p>
+    <w:p>
+      <w:pPr>
+        <w:rPr>
+          <w:sz w:val="30"/>
+          <w:szCs w:val="30"/>
+        </w:rPr>
+      </w:pPr>
+      <w:r>
+        <w:rPr>
+          <w:rFonts w:hint="eastAsia"/>
+          <w:sz w:val="30"/>
+          <w:szCs w:val="30"/>
+        </w:rPr>
+        <w:t>使用观测数据</w:t>
+      </w:r>
+      <w:r>
+        <w:rPr>
+          <w:rFonts w:hint="eastAsia"/>
+          <w:sz w:val="30"/>
+          <w:szCs w:val="30"/>
+        </w:rPr>
+        <w:t>做实验比较</w:t>
+      </w:r>
+    </w:p>
+    <w:p>
+      <w:pPr>
+        <w:rPr>
+          <w:sz w:val="30"/>
+          <w:szCs w:val="30"/>
+        </w:rPr>
+      </w:pPr>
+      <w:r>
+        <w:rPr>
+          <w:rFonts w:hint="eastAsia"/>
+          <w:sz w:val="30"/>
+          <w:szCs w:val="30"/>
+        </w:rPr>
+        <w:t>TODO</w:t>
+      </w:r>
+    </w:p>
+    <w:p>
+      <w:pPr>
+        <w:rPr>
+          <w:rFonts w:hint="eastAsia"/>
+          <w:sz w:val="30"/>
+          <w:szCs w:val="30"/>
+        </w:rPr>
+      </w:pPr>
+      <w:r>
+        <w:rPr>
+          <w:rFonts w:hint="eastAsia"/>
+          <w:sz w:val="30"/>
+          <w:szCs w:val="30"/>
+        </w:rPr>
+        <w:t>使用处理序列方法比较。</w:t>
+      </w:r>
+    </w:p>
+    <w:p>
+      <w:pPr>
+        <w:rPr>
+          <w:rFonts w:hint="eastAsia"/>
+          <w:sz w:val="30"/>
+          <w:szCs w:val="30"/>
+        </w:rPr>
+      </w:pPr>
+      <w:r>
+        <w:rPr>
+          <w:rFonts w:hint="eastAsia"/>
+          <w:sz w:val="30"/>
+          <w:szCs w:val="30"/>
+        </w:rPr>
+        <w:t>TODO</w:t>
+      </w:r>
+    </w:p>
+    <w:p>
+      <w:pPr>
+        <w:rPr>
           <w:color w:val="FF0000"/>
           <w:sz w:val="30"/>
           <w:szCs w:val="30"/>

</xml_diff>

<commit_message>
A new data generating way by using same time. In this version, validate loss could decrease as normal.
</commit_message>
<xml_diff>
--- a/docs/experimental progress.docx
+++ b/docs/experimental progress.docx
@@ -221,7 +221,6 @@
     <w:p>
       <w:pPr>
         <w:rPr>
-          <w:rFonts w:hint="eastAsia"/>
           <w:sz w:val="30"/>
           <w:szCs w:val="30"/>
         </w:rPr>
@@ -416,7 +415,14 @@
           <w:sz w:val="30"/>
           <w:szCs w:val="30"/>
         </w:rPr>
-        <w:t>09</w:t>
+        <w:t>0</w:t>
+      </w:r>
+      <w:r>
+        <w:rPr>
+          <w:sz w:val="30"/>
+          <w:szCs w:val="30"/>
+        </w:rPr>
+        <w:t>5</w:t>
       </w:r>
       <w:r>
         <w:rPr>
@@ -499,7 +505,6 @@
     <w:p>
       <w:pPr>
         <w:rPr>
-          <w:strike/>
           <w:sz w:val="30"/>
           <w:szCs w:val="30"/>
         </w:rPr>
@@ -513,15 +518,160 @@
       </w:r>
       <w:r>
         <w:rPr>
-          <w:strike/>
-          <w:sz w:val="30"/>
-          <w:szCs w:val="30"/>
-        </w:rPr>
-        <w:t>0.43</w:t>
-      </w:r>
-      <w:r>
-        <w:rPr>
-          <w:strike/>
+          <w:sz w:val="30"/>
+          <w:szCs w:val="30"/>
+        </w:rPr>
+        <w:t>0.4</w:t>
+      </w:r>
+      <w:r>
+        <w:rPr>
+          <w:sz w:val="30"/>
+          <w:szCs w:val="30"/>
+        </w:rPr>
+        <w:t>16</w:t>
+      </w:r>
+      <w:r>
+        <w:rPr>
+          <w:sz w:val="30"/>
+          <w:szCs w:val="30"/>
+        </w:rPr>
+        <w:t xml:space="preserve"> </w:t>
+      </w:r>
+      <w:r>
+        <w:rPr>
+          <w:rFonts w:hint="eastAsia"/>
+          <w:sz w:val="30"/>
+          <w:szCs w:val="30"/>
+        </w:rPr>
+        <w:t>for</w:t>
+      </w:r>
+      <w:r>
+        <w:rPr>
+          <w:sz w:val="30"/>
+          <w:szCs w:val="30"/>
+        </w:rPr>
+        <w:t xml:space="preserve"> </w:t>
+      </w:r>
+      <w:proofErr w:type="gramStart"/>
+      <w:r>
+        <w:rPr>
+          <w:sz w:val="30"/>
+          <w:szCs w:val="30"/>
+        </w:rPr>
+        <w:t>12 month</w:t>
+      </w:r>
+      <w:proofErr w:type="gramEnd"/>
+      <w:r>
+        <w:rPr>
+          <w:sz w:val="30"/>
+          <w:szCs w:val="30"/>
+        </w:rPr>
+        <w:t xml:space="preserve"> </w:t>
+      </w:r>
+      <w:proofErr w:type="spellStart"/>
+      <w:r>
+        <w:rPr>
+          <w:sz w:val="30"/>
+          <w:szCs w:val="30"/>
+        </w:rPr>
+        <w:t>ssta</w:t>
+      </w:r>
+      <w:proofErr w:type="spellEnd"/>
+      <w:r>
+        <w:rPr>
+          <w:sz w:val="30"/>
+          <w:szCs w:val="30"/>
+        </w:rPr>
+        <w:t xml:space="preserve"> and ha</w:t>
+      </w:r>
+    </w:p>
+    <w:p>
+      <w:pPr>
+        <w:rPr>
+          <w:sz w:val="30"/>
+          <w:szCs w:val="30"/>
+        </w:rPr>
+      </w:pPr>
+      <w:r>
+        <w:rPr>
+          <w:sz w:val="30"/>
+          <w:szCs w:val="30"/>
+        </w:rPr>
+        <w:tab/>
+        <w:t>0.4</w:t>
+      </w:r>
+      <w:r>
+        <w:rPr>
+          <w:sz w:val="30"/>
+          <w:szCs w:val="30"/>
+        </w:rPr>
+        <w:t>06</w:t>
+      </w:r>
+      <w:r>
+        <w:rPr>
+          <w:sz w:val="30"/>
+          <w:szCs w:val="30"/>
+        </w:rPr>
+        <w:t xml:space="preserve"> </w:t>
+      </w:r>
+      <w:r>
+        <w:rPr>
+          <w:rFonts w:hint="eastAsia"/>
+          <w:sz w:val="30"/>
+          <w:szCs w:val="30"/>
+        </w:rPr>
+        <w:t>for</w:t>
+      </w:r>
+      <w:r>
+        <w:rPr>
+          <w:sz w:val="30"/>
+          <w:szCs w:val="30"/>
+        </w:rPr>
+        <w:t xml:space="preserve"> </w:t>
+      </w:r>
+      <w:proofErr w:type="gramStart"/>
+      <w:r>
+        <w:rPr>
+          <w:sz w:val="30"/>
+          <w:szCs w:val="30"/>
+        </w:rPr>
+        <w:t>1 month</w:t>
+      </w:r>
+      <w:proofErr w:type="gramEnd"/>
+      <w:r>
+        <w:rPr>
+          <w:sz w:val="30"/>
+          <w:szCs w:val="30"/>
+        </w:rPr>
+        <w:t xml:space="preserve"> </w:t>
+      </w:r>
+      <w:proofErr w:type="spellStart"/>
+      <w:r>
+        <w:rPr>
+          <w:sz w:val="30"/>
+          <w:szCs w:val="30"/>
+        </w:rPr>
+        <w:t>ssta</w:t>
+      </w:r>
+      <w:proofErr w:type="spellEnd"/>
+    </w:p>
+    <w:p>
+      <w:pPr>
+        <w:rPr>
+          <w:sz w:val="30"/>
+          <w:szCs w:val="30"/>
+        </w:rPr>
+      </w:pPr>
+      <w:r>
+        <w:rPr>
+          <w:sz w:val="30"/>
+          <w:szCs w:val="30"/>
+        </w:rPr>
+        <w:tab/>
+      </w:r>
+      <w:r>
+        <w:rPr>
+          <w:rFonts w:hint="eastAsia"/>
           <w:sz w:val="30"/>
           <w:szCs w:val="30"/>
         </w:rPr>
@@ -529,7 +679,20 @@
       </w:r>
       <w:r>
         <w:rPr>
-          <w:strike/>
+          <w:sz w:val="30"/>
+          <w:szCs w:val="30"/>
+        </w:rPr>
+        <w:t>.4</w:t>
+      </w:r>
+      <w:r>
+        <w:rPr>
+          <w:sz w:val="30"/>
+          <w:szCs w:val="30"/>
+        </w:rPr>
+        <w:t>19</w:t>
+      </w:r>
+      <w:r>
+        <w:rPr>
           <w:sz w:val="30"/>
           <w:szCs w:val="30"/>
         </w:rPr>
@@ -538,7 +701,6 @@
       <w:r>
         <w:rPr>
           <w:rFonts w:hint="eastAsia"/>
-          <w:strike/>
           <w:sz w:val="30"/>
           <w:szCs w:val="30"/>
         </w:rPr>
@@ -546,7 +708,6 @@
       </w:r>
       <w:r>
         <w:rPr>
-          <w:strike/>
           <w:sz w:val="30"/>
           <w:szCs w:val="30"/>
         </w:rPr>
@@ -555,7 +716,6 @@
       <w:proofErr w:type="gramStart"/>
       <w:r>
         <w:rPr>
-          <w:strike/>
           <w:sz w:val="30"/>
           <w:szCs w:val="30"/>
         </w:rPr>
@@ -564,7 +724,6 @@
       <w:proofErr w:type="gramEnd"/>
       <w:r>
         <w:rPr>
-          <w:strike/>
           <w:sz w:val="30"/>
           <w:szCs w:val="30"/>
         </w:rPr>
@@ -573,215 +732,41 @@
       <w:proofErr w:type="spellStart"/>
       <w:r>
         <w:rPr>
-          <w:strike/>
-          <w:sz w:val="30"/>
-          <w:szCs w:val="30"/>
-        </w:rPr>
-        <w:t>sst</w:t>
+          <w:sz w:val="30"/>
+          <w:szCs w:val="30"/>
+        </w:rPr>
+        <w:t>ssta</w:t>
+      </w:r>
+      <w:proofErr w:type="spellEnd"/>
+      <w:r>
+        <w:rPr>
+          <w:sz w:val="30"/>
+          <w:szCs w:val="30"/>
+        </w:rPr>
+        <w:t>.</w:t>
+      </w:r>
+    </w:p>
+    <w:p>
+      <w:pPr>
+        <w:rPr>
+          <w:sz w:val="30"/>
+          <w:szCs w:val="30"/>
+        </w:rPr>
+      </w:pPr>
+      <w:r>
+        <w:rPr>
+          <w:rFonts w:hint="eastAsia"/>
+          <w:sz w:val="30"/>
+          <w:szCs w:val="30"/>
+        </w:rPr>
+        <w:t>）</w:t>
       </w:r>
       <w:bookmarkStart w:id="0" w:name="_GoBack"/>
       <w:bookmarkEnd w:id="0"/>
-      <w:r>
-        <w:rPr>
-          <w:strike/>
-          <w:sz w:val="30"/>
-          <w:szCs w:val="30"/>
-        </w:rPr>
-        <w:t>a</w:t>
-      </w:r>
-      <w:proofErr w:type="spellEnd"/>
-      <w:r>
-        <w:rPr>
-          <w:strike/>
-          <w:sz w:val="30"/>
-          <w:szCs w:val="30"/>
-        </w:rPr>
-        <w:t xml:space="preserve"> and ha</w:t>
-      </w:r>
-    </w:p>
-    <w:p>
-      <w:pPr>
-        <w:rPr>
-          <w:sz w:val="30"/>
-          <w:szCs w:val="30"/>
-        </w:rPr>
-      </w:pPr>
-      <w:r>
-        <w:rPr>
-          <w:sz w:val="30"/>
-          <w:szCs w:val="30"/>
-        </w:rPr>
-        <w:tab/>
-        <w:t>0.4</w:t>
-      </w:r>
-      <w:r>
-        <w:rPr>
-          <w:sz w:val="30"/>
-          <w:szCs w:val="30"/>
-        </w:rPr>
-        <w:t>06</w:t>
-      </w:r>
-      <w:r>
-        <w:rPr>
-          <w:sz w:val="30"/>
-          <w:szCs w:val="30"/>
-        </w:rPr>
-        <w:t xml:space="preserve"> </w:t>
-      </w:r>
-      <w:r>
-        <w:rPr>
-          <w:rFonts w:hint="eastAsia"/>
-          <w:sz w:val="30"/>
-          <w:szCs w:val="30"/>
-        </w:rPr>
-        <w:t>for</w:t>
-      </w:r>
-      <w:r>
-        <w:rPr>
-          <w:sz w:val="30"/>
-          <w:szCs w:val="30"/>
-        </w:rPr>
-        <w:t xml:space="preserve"> </w:t>
-      </w:r>
-      <w:proofErr w:type="gramStart"/>
-      <w:r>
-        <w:rPr>
-          <w:sz w:val="30"/>
-          <w:szCs w:val="30"/>
-        </w:rPr>
-        <w:t>1 month</w:t>
-      </w:r>
-      <w:proofErr w:type="gramEnd"/>
-      <w:r>
-        <w:rPr>
-          <w:sz w:val="30"/>
-          <w:szCs w:val="30"/>
-        </w:rPr>
-        <w:t xml:space="preserve"> </w:t>
-      </w:r>
-      <w:proofErr w:type="spellStart"/>
-      <w:r>
-        <w:rPr>
-          <w:sz w:val="30"/>
-          <w:szCs w:val="30"/>
-        </w:rPr>
-        <w:t>ssta</w:t>
-      </w:r>
-      <w:proofErr w:type="spellEnd"/>
-    </w:p>
-    <w:p>
-      <w:pPr>
-        <w:rPr>
-          <w:rFonts w:hint="eastAsia"/>
-          <w:sz w:val="30"/>
-          <w:szCs w:val="30"/>
-        </w:rPr>
-      </w:pPr>
-      <w:r>
-        <w:rPr>
-          <w:sz w:val="30"/>
-          <w:szCs w:val="30"/>
-        </w:rPr>
-        <w:tab/>
-      </w:r>
-      <w:r>
-        <w:rPr>
-          <w:rFonts w:hint="eastAsia"/>
-          <w:sz w:val="30"/>
-          <w:szCs w:val="30"/>
-        </w:rPr>
-        <w:t>0</w:t>
-      </w:r>
-      <w:r>
-        <w:rPr>
-          <w:sz w:val="30"/>
-          <w:szCs w:val="30"/>
-        </w:rPr>
-        <w:t>.4</w:t>
-      </w:r>
-      <w:r>
-        <w:rPr>
-          <w:sz w:val="30"/>
-          <w:szCs w:val="30"/>
-        </w:rPr>
-        <w:t>19</w:t>
-      </w:r>
-      <w:r>
-        <w:rPr>
-          <w:sz w:val="30"/>
-          <w:szCs w:val="30"/>
-        </w:rPr>
-        <w:t xml:space="preserve"> </w:t>
-      </w:r>
-      <w:r>
-        <w:rPr>
-          <w:rFonts w:hint="eastAsia"/>
-          <w:sz w:val="30"/>
-          <w:szCs w:val="30"/>
-        </w:rPr>
-        <w:t>for</w:t>
-      </w:r>
-      <w:r>
-        <w:rPr>
-          <w:sz w:val="30"/>
-          <w:szCs w:val="30"/>
-        </w:rPr>
-        <w:t xml:space="preserve"> </w:t>
-      </w:r>
-      <w:proofErr w:type="gramStart"/>
-      <w:r>
-        <w:rPr>
-          <w:sz w:val="30"/>
-          <w:szCs w:val="30"/>
-        </w:rPr>
-        <w:t>12 month</w:t>
-      </w:r>
-      <w:proofErr w:type="gramEnd"/>
-      <w:r>
-        <w:rPr>
-          <w:sz w:val="30"/>
-          <w:szCs w:val="30"/>
-        </w:rPr>
-        <w:t xml:space="preserve"> </w:t>
-      </w:r>
-      <w:proofErr w:type="spellStart"/>
-      <w:r>
-        <w:rPr>
-          <w:sz w:val="30"/>
-          <w:szCs w:val="30"/>
-        </w:rPr>
-        <w:t>ssta</w:t>
-      </w:r>
-      <w:proofErr w:type="spellEnd"/>
-      <w:r>
-        <w:rPr>
-          <w:sz w:val="30"/>
-          <w:szCs w:val="30"/>
-        </w:rPr>
-        <w:t>.</w:t>
-      </w:r>
-    </w:p>
-    <w:p>
-      <w:pPr>
-        <w:rPr>
-          <w:rFonts w:hint="eastAsia"/>
-          <w:sz w:val="30"/>
-          <w:szCs w:val="30"/>
-        </w:rPr>
-      </w:pPr>
-      <w:r>
-        <w:rPr>
-          <w:rFonts w:hint="eastAsia"/>
-          <w:sz w:val="30"/>
-          <w:szCs w:val="30"/>
-        </w:rPr>
-        <w:t>）</w:t>
-      </w:r>
-    </w:p>
-    <w:p>
-      <w:pPr>
-        <w:rPr>
-          <w:rFonts w:hint="eastAsia"/>
+    </w:p>
+    <w:p>
+      <w:pPr>
+        <w:rPr>
           <w:sz w:val="30"/>
           <w:szCs w:val="30"/>
         </w:rPr>
@@ -940,7 +925,6 @@
     <w:p>
       <w:pPr>
         <w:rPr>
-          <w:rFonts w:hint="eastAsia"/>
           <w:sz w:val="30"/>
           <w:szCs w:val="30"/>
         </w:rPr>
@@ -957,7 +941,6 @@
     <w:p>
       <w:pPr>
         <w:rPr>
-          <w:rFonts w:hint="eastAsia"/>
           <w:sz w:val="30"/>
           <w:szCs w:val="30"/>
         </w:rPr>

</xml_diff>

<commit_message>
A new data generating way by using same time and random input. In this version, validate loss could decrease as normal. And this time it is more reliable.
</commit_message>
<xml_diff>
--- a/docs/experimental progress.docx
+++ b/docs/experimental progress.docx
@@ -761,8 +761,393 @@
         </w:rPr>
         <w:t>）</w:t>
       </w:r>
+    </w:p>
+    <w:p>
+      <w:pPr>
+        <w:rPr>
+          <w:sz w:val="30"/>
+          <w:szCs w:val="30"/>
+        </w:rPr>
+      </w:pPr>
+      <w:r>
+        <w:rPr>
+          <w:rFonts w:hint="eastAsia"/>
+          <w:sz w:val="30"/>
+          <w:szCs w:val="30"/>
+        </w:rPr>
+        <w:lastRenderedPageBreak/>
+        <w:t>DO</w:t>
+      </w:r>
+    </w:p>
+    <w:p>
+      <w:pPr>
+        <w:rPr>
+          <w:strike/>
+          <w:sz w:val="30"/>
+          <w:szCs w:val="30"/>
+        </w:rPr>
+      </w:pPr>
+      <w:r>
+        <w:rPr>
+          <w:rFonts w:hint="eastAsia"/>
+          <w:strike/>
+          <w:sz w:val="30"/>
+          <w:szCs w:val="30"/>
+        </w:rPr>
+        <w:t>是否由于初始值的不确定。</w:t>
+      </w:r>
+      <w:r>
+        <w:rPr>
+          <w:strike/>
+          <w:sz w:val="30"/>
+          <w:szCs w:val="30"/>
+        </w:rPr>
+        <w:t>in0.5-150.5_new3</w:t>
+      </w:r>
+      <w:r>
+        <w:rPr>
+          <w:rFonts w:hint="eastAsia"/>
+          <w:strike/>
+          <w:sz w:val="30"/>
+          <w:szCs w:val="30"/>
+        </w:rPr>
+        <w:t>，ZC从这里读取了初始化数据。</w:t>
+      </w:r>
+    </w:p>
+    <w:p>
+      <w:pPr>
+        <w:rPr>
+          <w:sz w:val="30"/>
+          <w:szCs w:val="30"/>
+        </w:rPr>
+      </w:pPr>
+      <w:r>
+        <w:rPr>
+          <w:rFonts w:hint="eastAsia"/>
+          <w:sz w:val="30"/>
+          <w:szCs w:val="30"/>
+        </w:rPr>
+        <w:t>将</w:t>
+      </w:r>
+      <w:r>
+        <w:rPr>
+          <w:sz w:val="30"/>
+          <w:szCs w:val="30"/>
+        </w:rPr>
+        <w:t xml:space="preserve">do </w:t>
+      </w:r>
+      <w:proofErr w:type="spellStart"/>
+      <w:r>
+        <w:rPr>
+          <w:sz w:val="30"/>
+          <w:szCs w:val="30"/>
+        </w:rPr>
+        <w:t>tinitial</w:t>
+      </w:r>
+      <w:proofErr w:type="spellEnd"/>
+      <w:r>
+        <w:rPr>
+          <w:sz w:val="30"/>
+          <w:szCs w:val="30"/>
+        </w:rPr>
+        <w:t>=48.5,48.5,1.0d0</w:t>
+      </w:r>
+    </w:p>
+    <w:p>
+      <w:pPr>
+        <w:rPr>
+          <w:sz w:val="30"/>
+          <w:szCs w:val="30"/>
+        </w:rPr>
+      </w:pPr>
+      <w:r>
+        <w:rPr>
+          <w:sz w:val="30"/>
+          <w:szCs w:val="30"/>
+        </w:rPr>
+        <w:t xml:space="preserve">        </w:t>
+      </w:r>
+      <w:proofErr w:type="spellStart"/>
+      <w:r>
+        <w:rPr>
+          <w:sz w:val="30"/>
+          <w:szCs w:val="30"/>
+        </w:rPr>
+        <w:t>tfinal</w:t>
+      </w:r>
+      <w:proofErr w:type="spellEnd"/>
+      <w:r>
+        <w:rPr>
+          <w:sz w:val="30"/>
+          <w:szCs w:val="30"/>
+        </w:rPr>
+        <w:t>=tinitial+9.0d0</w:t>
+      </w:r>
+    </w:p>
+    <w:p>
+      <w:pPr>
+        <w:rPr>
+          <w:rFonts w:hint="eastAsia"/>
+          <w:sz w:val="30"/>
+          <w:szCs w:val="30"/>
+        </w:rPr>
+      </w:pPr>
+      <w:r>
+        <w:rPr>
+          <w:rFonts w:hint="eastAsia"/>
+          <w:sz w:val="30"/>
+          <w:szCs w:val="30"/>
+        </w:rPr>
+        <w:t>固定起始月份，使用随机</w:t>
+      </w:r>
+      <w:proofErr w:type="spellStart"/>
+      <w:r>
+        <w:rPr>
+          <w:rFonts w:hint="eastAsia"/>
+          <w:sz w:val="30"/>
+          <w:szCs w:val="30"/>
+        </w:rPr>
+        <w:t>ssta</w:t>
+      </w:r>
+      <w:proofErr w:type="spellEnd"/>
+      <w:r>
+        <w:rPr>
+          <w:rFonts w:hint="eastAsia"/>
+          <w:sz w:val="30"/>
+          <w:szCs w:val="30"/>
+        </w:rPr>
+        <w:t>，循环3</w:t>
+      </w:r>
+      <w:r>
+        <w:rPr>
+          <w:sz w:val="30"/>
+          <w:szCs w:val="30"/>
+        </w:rPr>
+        <w:t>000</w:t>
+      </w:r>
+      <w:r>
+        <w:rPr>
+          <w:rFonts w:hint="eastAsia"/>
+          <w:sz w:val="30"/>
+          <w:szCs w:val="30"/>
+        </w:rPr>
+        <w:t>次生成样本，使用dense网络结构，所得结果非常正常，训练结果较好。</w:t>
+      </w:r>
+    </w:p>
+    <w:p>
+      <w:pPr>
+        <w:rPr>
+          <w:sz w:val="30"/>
+          <w:szCs w:val="30"/>
+        </w:rPr>
+      </w:pPr>
+      <w:r>
+        <w:rPr>
+          <w:noProof/>
+        </w:rPr>
+        <w:drawing>
+          <wp:inline distT="0" distB="0" distL="0" distR="0" wp14:anchorId="3BB8C8ED" wp14:editId="1910ECAF">
+            <wp:extent cx="5274310" cy="2800350"/>
+            <wp:effectExtent l="0" t="0" r="2540" b="0"/>
+            <wp:docPr id="1" name="图片 1"/>
+            <wp:cNvGraphicFramePr>
+              <a:graphicFrameLocks xmlns:a="http://schemas.openxmlformats.org/drawingml/2006/main" noChangeAspect="1"/>
+            </wp:cNvGraphicFramePr>
+            <a:graphic xmlns:a="http://schemas.openxmlformats.org/drawingml/2006/main">
+              <a:graphicData uri="http://schemas.openxmlformats.org/drawingml/2006/picture">
+                <pic:pic xmlns:pic="http://schemas.openxmlformats.org/drawingml/2006/picture">
+                  <pic:nvPicPr>
+                    <pic:cNvPr id="1" name=""/>
+                    <pic:cNvPicPr/>
+                  </pic:nvPicPr>
+                  <pic:blipFill>
+                    <a:blip r:embed="rId5"/>
+                    <a:stretch>
+                      <a:fillRect/>
+                    </a:stretch>
+                  </pic:blipFill>
+                  <pic:spPr>
+                    <a:xfrm>
+                      <a:off x="0" y="0"/>
+                      <a:ext cx="5274310" cy="2800350"/>
+                    </a:xfrm>
+                    <a:prstGeom prst="rect">
+                      <a:avLst/>
+                    </a:prstGeom>
+                  </pic:spPr>
+                </pic:pic>
+              </a:graphicData>
+            </a:graphic>
+          </wp:inline>
+        </w:drawing>
+      </w:r>
+    </w:p>
+    <w:p>
+      <w:pPr>
+        <w:rPr>
+          <w:rFonts w:hint="eastAsia"/>
+          <w:sz w:val="30"/>
+          <w:szCs w:val="30"/>
+        </w:rPr>
+      </w:pPr>
+      <w:r>
+        <w:rPr>
+          <w:sz w:val="30"/>
+          <w:szCs w:val="30"/>
+        </w:rPr>
+        <w:t xml:space="preserve">2018/9/18 -- </w:t>
+      </w:r>
       <w:bookmarkStart w:id="0" w:name="_GoBack"/>
       <w:bookmarkEnd w:id="0"/>
+      <w:r>
+        <w:rPr>
+          <w:rFonts w:hint="eastAsia"/>
+          <w:sz w:val="30"/>
+          <w:szCs w:val="30"/>
+        </w:rPr>
+        <w:t>2</w:t>
+      </w:r>
+      <w:r>
+        <w:rPr>
+          <w:sz w:val="30"/>
+          <w:szCs w:val="30"/>
+        </w:rPr>
+        <w:t>018</w:t>
+      </w:r>
+      <w:r>
+        <w:rPr>
+          <w:rFonts w:hint="eastAsia"/>
+          <w:sz w:val="30"/>
+          <w:szCs w:val="30"/>
+        </w:rPr>
+        <w:t>/</w:t>
+      </w:r>
+      <w:r>
+        <w:rPr>
+          <w:sz w:val="30"/>
+          <w:szCs w:val="30"/>
+        </w:rPr>
+        <w:t>9/25</w:t>
+      </w:r>
+    </w:p>
+    <w:p>
+      <w:pPr>
+        <w:rPr>
+          <w:rFonts w:hint="eastAsia"/>
+          <w:sz w:val="30"/>
+          <w:szCs w:val="30"/>
+        </w:rPr>
+      </w:pPr>
+    </w:p>
+    <w:p>
+      <w:pPr>
+        <w:rPr>
+          <w:sz w:val="30"/>
+          <w:szCs w:val="30"/>
+        </w:rPr>
+      </w:pPr>
+      <w:r>
+        <w:rPr>
+          <w:rFonts w:hint="eastAsia"/>
+          <w:sz w:val="30"/>
+          <w:szCs w:val="30"/>
+        </w:rPr>
+        <w:t>TODO</w:t>
+      </w:r>
+    </w:p>
+    <w:p>
+      <w:pPr>
+        <w:rPr>
+          <w:strike/>
+          <w:sz w:val="30"/>
+          <w:szCs w:val="30"/>
+        </w:rPr>
+      </w:pPr>
+      <w:r>
+        <w:rPr>
+          <w:rFonts w:hint="eastAsia"/>
+          <w:strike/>
+          <w:sz w:val="30"/>
+          <w:szCs w:val="30"/>
+        </w:rPr>
+        <w:t>使用更精确的数据，将</w:t>
+      </w:r>
+      <w:proofErr w:type="spellStart"/>
+      <w:r>
+        <w:rPr>
+          <w:rFonts w:hint="eastAsia"/>
+          <w:strike/>
+          <w:sz w:val="30"/>
+          <w:szCs w:val="30"/>
+        </w:rPr>
+        <w:t>zc</w:t>
+      </w:r>
+      <w:proofErr w:type="spellEnd"/>
+      <w:r>
+        <w:rPr>
+          <w:rFonts w:hint="eastAsia"/>
+          <w:strike/>
+          <w:sz w:val="30"/>
+          <w:szCs w:val="30"/>
+        </w:rPr>
+        <w:t>输出保存为2进制文件，提高文件精度。</w:t>
+      </w:r>
+    </w:p>
+    <w:p>
+      <w:pPr>
+        <w:rPr>
+          <w:sz w:val="30"/>
+          <w:szCs w:val="30"/>
+        </w:rPr>
+      </w:pPr>
+      <w:r>
+        <w:rPr>
+          <w:rFonts w:hint="eastAsia"/>
+          <w:sz w:val="30"/>
+          <w:szCs w:val="30"/>
+        </w:rPr>
+        <w:t>TODO</w:t>
+      </w:r>
+    </w:p>
+    <w:p>
+      <w:pPr>
+        <w:rPr>
+          <w:sz w:val="30"/>
+          <w:szCs w:val="30"/>
+        </w:rPr>
+      </w:pPr>
+      <w:r>
+        <w:rPr>
+          <w:rFonts w:hint="eastAsia"/>
+          <w:sz w:val="30"/>
+          <w:szCs w:val="30"/>
+        </w:rPr>
+        <w:t>使用观测数据</w:t>
+      </w:r>
+      <w:r>
+        <w:rPr>
+          <w:rFonts w:hint="eastAsia"/>
+          <w:sz w:val="30"/>
+          <w:szCs w:val="30"/>
+        </w:rPr>
+        <w:t>做实验比较</w:t>
+      </w:r>
+    </w:p>
+    <w:p>
+      <w:pPr>
+        <w:rPr>
+          <w:sz w:val="30"/>
+          <w:szCs w:val="30"/>
+        </w:rPr>
+      </w:pPr>
+      <w:r>
+        <w:rPr>
+          <w:rFonts w:hint="eastAsia"/>
+          <w:sz w:val="30"/>
+          <w:szCs w:val="30"/>
+        </w:rPr>
+        <w:t>TODO</w:t>
+      </w:r>
     </w:p>
     <w:p>
       <w:pPr>
@@ -778,163 +1163,6 @@
           <w:szCs w:val="30"/>
         </w:rPr>
         <w:lastRenderedPageBreak/>
-        <w:t>TODO</w:t>
-      </w:r>
-    </w:p>
-    <w:p>
-      <w:pPr>
-        <w:rPr>
-          <w:strike/>
-          <w:sz w:val="30"/>
-          <w:szCs w:val="30"/>
-        </w:rPr>
-      </w:pPr>
-      <w:r>
-        <w:rPr>
-          <w:rFonts w:hint="eastAsia"/>
-          <w:strike/>
-          <w:sz w:val="30"/>
-          <w:szCs w:val="30"/>
-        </w:rPr>
-        <w:t>使用更精确的数据，将</w:t>
-      </w:r>
-      <w:proofErr w:type="spellStart"/>
-      <w:r>
-        <w:rPr>
-          <w:rFonts w:hint="eastAsia"/>
-          <w:strike/>
-          <w:sz w:val="30"/>
-          <w:szCs w:val="30"/>
-        </w:rPr>
-        <w:t>zc</w:t>
-      </w:r>
-      <w:proofErr w:type="spellEnd"/>
-      <w:r>
-        <w:rPr>
-          <w:rFonts w:hint="eastAsia"/>
-          <w:strike/>
-          <w:sz w:val="30"/>
-          <w:szCs w:val="30"/>
-        </w:rPr>
-        <w:t>输出保存为2进制文件，提高文件精度。</w:t>
-      </w:r>
-    </w:p>
-    <w:p>
-      <w:pPr>
-        <w:rPr>
-          <w:sz w:val="30"/>
-          <w:szCs w:val="30"/>
-        </w:rPr>
-      </w:pPr>
-      <w:r>
-        <w:rPr>
-          <w:rFonts w:hint="eastAsia"/>
-          <w:sz w:val="30"/>
-          <w:szCs w:val="30"/>
-        </w:rPr>
-        <w:t>TODO</w:t>
-      </w:r>
-    </w:p>
-    <w:p>
-      <w:pPr>
-        <w:rPr>
-          <w:sz w:val="30"/>
-          <w:szCs w:val="30"/>
-        </w:rPr>
-      </w:pPr>
-      <w:r>
-        <w:rPr>
-          <w:rFonts w:hint="eastAsia"/>
-          <w:sz w:val="30"/>
-          <w:szCs w:val="30"/>
-        </w:rPr>
-        <w:t>是否由于初始值的不确定。</w:t>
-      </w:r>
-      <w:r>
-        <w:rPr>
-          <w:sz w:val="30"/>
-          <w:szCs w:val="30"/>
-        </w:rPr>
-        <w:t>in0.5-150.5_new3</w:t>
-      </w:r>
-      <w:r>
-        <w:rPr>
-          <w:rFonts w:hint="eastAsia"/>
-          <w:sz w:val="30"/>
-          <w:szCs w:val="30"/>
-        </w:rPr>
-        <w:t>，ZC从这里读取了初始化数据。</w:t>
-      </w:r>
-    </w:p>
-    <w:p>
-      <w:pPr>
-        <w:rPr>
-          <w:sz w:val="30"/>
-          <w:szCs w:val="30"/>
-        </w:rPr>
-      </w:pPr>
-      <w:r>
-        <w:rPr>
-          <w:rFonts w:hint="eastAsia"/>
-          <w:sz w:val="30"/>
-          <w:szCs w:val="30"/>
-        </w:rPr>
-        <w:t>TODO</w:t>
-      </w:r>
-    </w:p>
-    <w:p>
-      <w:pPr>
-        <w:rPr>
-          <w:sz w:val="30"/>
-          <w:szCs w:val="30"/>
-        </w:rPr>
-      </w:pPr>
-      <w:r>
-        <w:rPr>
-          <w:rFonts w:hint="eastAsia"/>
-          <w:sz w:val="30"/>
-          <w:szCs w:val="30"/>
-        </w:rPr>
-        <w:t>使用观测数据</w:t>
-      </w:r>
-      <w:r>
-        <w:rPr>
-          <w:rFonts w:hint="eastAsia"/>
-          <w:sz w:val="30"/>
-          <w:szCs w:val="30"/>
-        </w:rPr>
-        <w:t>做实验比较</w:t>
-      </w:r>
-    </w:p>
-    <w:p>
-      <w:pPr>
-        <w:rPr>
-          <w:sz w:val="30"/>
-          <w:szCs w:val="30"/>
-        </w:rPr>
-      </w:pPr>
-      <w:r>
-        <w:rPr>
-          <w:rFonts w:hint="eastAsia"/>
-          <w:sz w:val="30"/>
-          <w:szCs w:val="30"/>
-        </w:rPr>
-        <w:t>TODO</w:t>
-      </w:r>
-    </w:p>
-    <w:p>
-      <w:pPr>
-        <w:rPr>
-          <w:sz w:val="30"/>
-          <w:szCs w:val="30"/>
-        </w:rPr>
-      </w:pPr>
-      <w:r>
-        <w:rPr>
-          <w:rFonts w:hint="eastAsia"/>
-          <w:sz w:val="30"/>
-          <w:szCs w:val="30"/>
-        </w:rPr>
         <w:t>使用处理序列方法比较。</w:t>
       </w:r>
     </w:p>

</xml_diff>

<commit_message>
A new data generating way by running the ZC model freely. The data is binary. In this version, validate loss could decrease as normal, and the curve is jitter. So it is more reliable. Dense_trainer_sstaha_4.py. And the fortran file.
</commit_message>
<xml_diff>
--- a/docs/experimental progress.docx
+++ b/docs/experimental progress.docx
@@ -887,7 +887,6 @@
     <w:p>
       <w:pPr>
         <w:rPr>
-          <w:rFonts w:hint="eastAsia"/>
           <w:sz w:val="30"/>
           <w:szCs w:val="30"/>
         </w:rPr>
@@ -985,7 +984,6 @@
     <w:p>
       <w:pPr>
         <w:rPr>
-          <w:rFonts w:hint="eastAsia"/>
           <w:sz w:val="30"/>
           <w:szCs w:val="30"/>
         </w:rPr>
@@ -996,39 +994,398 @@
           <w:szCs w:val="30"/>
         </w:rPr>
         <w:t xml:space="preserve">2018/9/18 -- </w:t>
+      </w:r>
+      <w:r>
+        <w:rPr>
+          <w:rFonts w:hint="eastAsia"/>
+          <w:sz w:val="30"/>
+          <w:szCs w:val="30"/>
+        </w:rPr>
+        <w:t>2</w:t>
+      </w:r>
+      <w:r>
+        <w:rPr>
+          <w:sz w:val="30"/>
+          <w:szCs w:val="30"/>
+        </w:rPr>
+        <w:t>018</w:t>
+      </w:r>
+      <w:r>
+        <w:rPr>
+          <w:rFonts w:hint="eastAsia"/>
+          <w:sz w:val="30"/>
+          <w:szCs w:val="30"/>
+        </w:rPr>
+        <w:t>/</w:t>
+      </w:r>
+      <w:r>
+        <w:rPr>
+          <w:sz w:val="30"/>
+          <w:szCs w:val="30"/>
+        </w:rPr>
+        <w:t>9/25</w:t>
+      </w:r>
+    </w:p>
+    <w:p>
+      <w:pPr>
+        <w:rPr>
+          <w:sz w:val="30"/>
+          <w:szCs w:val="30"/>
+        </w:rPr>
+      </w:pPr>
+    </w:p>
+    <w:p>
+      <w:pPr>
+        <w:rPr>
+          <w:sz w:val="30"/>
+          <w:szCs w:val="30"/>
+        </w:rPr>
+      </w:pPr>
+      <w:r>
+        <w:rPr>
+          <w:rFonts w:hint="eastAsia"/>
+          <w:sz w:val="30"/>
+          <w:szCs w:val="30"/>
+        </w:rPr>
+        <w:t>DO</w:t>
+      </w:r>
+    </w:p>
+    <w:p>
+      <w:pPr>
+        <w:rPr>
+          <w:sz w:val="30"/>
+          <w:szCs w:val="30"/>
+        </w:rPr>
+      </w:pPr>
+      <w:r>
+        <w:rPr>
+          <w:rFonts w:hint="eastAsia"/>
+          <w:sz w:val="30"/>
+          <w:szCs w:val="30"/>
+        </w:rPr>
+        <w:t>迭代方式生成</w:t>
+      </w:r>
+      <w:r>
+        <w:rPr>
+          <w:sz w:val="30"/>
+          <w:szCs w:val="30"/>
+        </w:rPr>
+        <w:t>12个月的</w:t>
+      </w:r>
+      <w:proofErr w:type="spellStart"/>
+      <w:r>
+        <w:rPr>
+          <w:sz w:val="30"/>
+          <w:szCs w:val="30"/>
+        </w:rPr>
+        <w:t>ssta</w:t>
+      </w:r>
+      <w:proofErr w:type="spellEnd"/>
+      <w:r>
+        <w:rPr>
+          <w:sz w:val="30"/>
+          <w:szCs w:val="30"/>
+        </w:rPr>
+        <w:t>，训练结果</w:t>
+      </w:r>
+    </w:p>
+    <w:p>
+      <w:pPr>
+        <w:rPr>
+          <w:sz w:val="30"/>
+          <w:szCs w:val="30"/>
+        </w:rPr>
+      </w:pPr>
+      <w:r>
+        <w:rPr>
+          <w:sz w:val="30"/>
+          <w:szCs w:val="30"/>
+        </w:rPr>
+        <w:t xml:space="preserve">do </w:t>
+      </w:r>
+      <w:proofErr w:type="spellStart"/>
+      <w:r>
+        <w:rPr>
+          <w:sz w:val="30"/>
+          <w:szCs w:val="30"/>
+        </w:rPr>
+        <w:t>tinitial</w:t>
+      </w:r>
+      <w:proofErr w:type="spellEnd"/>
+      <w:r>
+        <w:rPr>
+          <w:sz w:val="30"/>
+          <w:szCs w:val="30"/>
+        </w:rPr>
+        <w:t>=48.5,59.5,1.0d0</w:t>
+      </w:r>
+    </w:p>
+    <w:p>
+      <w:pPr>
+        <w:rPr>
+          <w:sz w:val="30"/>
+          <w:szCs w:val="30"/>
+        </w:rPr>
+      </w:pPr>
+      <w:r>
+        <w:rPr>
+          <w:sz w:val="30"/>
+          <w:szCs w:val="30"/>
+        </w:rPr>
+        <w:t xml:space="preserve">        </w:t>
+      </w:r>
+      <w:proofErr w:type="spellStart"/>
+      <w:r>
+        <w:rPr>
+          <w:sz w:val="30"/>
+          <w:szCs w:val="30"/>
+        </w:rPr>
+        <w:t>tfinal</w:t>
+      </w:r>
+      <w:proofErr w:type="spellEnd"/>
+      <w:r>
+        <w:rPr>
+          <w:sz w:val="30"/>
+          <w:szCs w:val="30"/>
+        </w:rPr>
+        <w:t>=tinitial+1.0d0</w:t>
+      </w:r>
+    </w:p>
+    <w:p>
+      <w:pPr>
+        <w:rPr>
+          <w:sz w:val="30"/>
+          <w:szCs w:val="30"/>
+        </w:rPr>
+      </w:pPr>
+      <w:r>
+        <w:rPr>
+          <w:sz w:val="30"/>
+          <w:szCs w:val="30"/>
+        </w:rPr>
+        <w:drawing>
+          <wp:inline distT="0" distB="0" distL="0" distR="0" wp14:anchorId="0C0A25CA" wp14:editId="3438E9E9">
+            <wp:extent cx="5274310" cy="340360"/>
+            <wp:effectExtent l="0" t="0" r="2540" b="2540"/>
+            <wp:docPr id="2" name="图片 1">
+              <a:extLst xmlns:a="http://schemas.openxmlformats.org/drawingml/2006/main">
+                <a:ext uri="{FF2B5EF4-FFF2-40B4-BE49-F238E27FC236}">
+                  <a16:creationId xmlns:a16="http://schemas.microsoft.com/office/drawing/2014/main" id="{787C2B5B-E4F4-419B-B6B2-DC0CC68BCA5E}"/>
+                </a:ext>
+              </a:extLst>
+            </wp:docPr>
+            <wp:cNvGraphicFramePr>
+              <a:graphicFrameLocks xmlns:a="http://schemas.openxmlformats.org/drawingml/2006/main" noChangeAspect="1"/>
+            </wp:cNvGraphicFramePr>
+            <a:graphic xmlns:a="http://schemas.openxmlformats.org/drawingml/2006/main">
+              <a:graphicData uri="http://schemas.openxmlformats.org/drawingml/2006/picture">
+                <pic:pic xmlns:pic="http://schemas.openxmlformats.org/drawingml/2006/picture">
+                  <pic:nvPicPr>
+                    <pic:cNvPr id="2" name="图片 1">
+                      <a:extLst>
+                        <a:ext uri="{FF2B5EF4-FFF2-40B4-BE49-F238E27FC236}">
+                          <a16:creationId xmlns:a16="http://schemas.microsoft.com/office/drawing/2014/main" id="{787C2B5B-E4F4-419B-B6B2-DC0CC68BCA5E}"/>
+                        </a:ext>
+                      </a:extLst>
+                    </pic:cNvPr>
+                    <pic:cNvPicPr>
+                      <a:picLocks noChangeAspect="1"/>
+                    </pic:cNvPicPr>
+                  </pic:nvPicPr>
+                  <pic:blipFill>
+                    <a:blip r:embed="rId6"/>
+                    <a:stretch>
+                      <a:fillRect/>
+                    </a:stretch>
+                  </pic:blipFill>
+                  <pic:spPr>
+                    <a:xfrm>
+                      <a:off x="0" y="0"/>
+                      <a:ext cx="5274310" cy="340360"/>
+                    </a:xfrm>
+                    <a:prstGeom prst="rect">
+                      <a:avLst/>
+                    </a:prstGeom>
+                  </pic:spPr>
+                </pic:pic>
+              </a:graphicData>
+            </a:graphic>
+          </wp:inline>
+        </w:drawing>
+      </w:r>
+    </w:p>
+    <w:p>
+      <w:pPr>
+        <w:rPr>
+          <w:sz w:val="30"/>
+          <w:szCs w:val="30"/>
+        </w:rPr>
+      </w:pPr>
+      <w:r>
+        <w:rPr>
+          <w:rFonts w:hint="eastAsia"/>
+          <w:sz w:val="30"/>
+          <w:szCs w:val="30"/>
+        </w:rPr>
+        <w:t>直接积分</w:t>
+      </w:r>
+      <w:r>
+        <w:rPr>
+          <w:sz w:val="30"/>
+          <w:szCs w:val="30"/>
+        </w:rPr>
+        <w:t>12个月，输出中间结果作为样本</w:t>
+      </w:r>
+      <w:proofErr w:type="spellStart"/>
+      <w:r>
+        <w:rPr>
+          <w:sz w:val="30"/>
+          <w:szCs w:val="30"/>
+        </w:rPr>
+        <w:t>ssta</w:t>
+      </w:r>
+      <w:proofErr w:type="spellEnd"/>
+      <w:r>
+        <w:rPr>
+          <w:sz w:val="30"/>
+          <w:szCs w:val="30"/>
+        </w:rPr>
+        <w:t>，训练结果</w:t>
+      </w:r>
+    </w:p>
+    <w:p>
+      <w:pPr>
+        <w:rPr>
+          <w:sz w:val="30"/>
+          <w:szCs w:val="30"/>
+        </w:rPr>
+      </w:pPr>
+      <w:r>
+        <w:rPr>
+          <w:sz w:val="30"/>
+          <w:szCs w:val="30"/>
+        </w:rPr>
+        <w:lastRenderedPageBreak/>
+        <w:t xml:space="preserve">do </w:t>
+      </w:r>
+      <w:proofErr w:type="spellStart"/>
+      <w:r>
+        <w:rPr>
+          <w:sz w:val="30"/>
+          <w:szCs w:val="30"/>
+        </w:rPr>
+        <w:t>tinitial</w:t>
+      </w:r>
+      <w:proofErr w:type="spellEnd"/>
+      <w:r>
+        <w:rPr>
+          <w:sz w:val="30"/>
+          <w:szCs w:val="30"/>
+        </w:rPr>
+        <w:t>=48.5,48.5,1.0d0</w:t>
+      </w:r>
+    </w:p>
+    <w:p>
+      <w:pPr>
+        <w:rPr>
+          <w:rFonts w:hint="eastAsia"/>
+          <w:sz w:val="30"/>
+          <w:szCs w:val="30"/>
+        </w:rPr>
+      </w:pPr>
+      <w:r>
+        <w:rPr>
+          <w:sz w:val="30"/>
+          <w:szCs w:val="30"/>
+        </w:rPr>
+        <w:t xml:space="preserve">        </w:t>
+      </w:r>
+      <w:proofErr w:type="spellStart"/>
+      <w:r>
+        <w:rPr>
+          <w:sz w:val="30"/>
+          <w:szCs w:val="30"/>
+        </w:rPr>
+        <w:t>tfinal</w:t>
+      </w:r>
+      <w:proofErr w:type="spellEnd"/>
+      <w:r>
+        <w:rPr>
+          <w:sz w:val="30"/>
+          <w:szCs w:val="30"/>
+        </w:rPr>
+        <w:t>=tinitial+12.0d0</w:t>
+      </w:r>
+    </w:p>
+    <w:p>
+      <w:pPr>
+        <w:rPr>
+          <w:rFonts w:hint="eastAsia"/>
+          <w:sz w:val="30"/>
+          <w:szCs w:val="30"/>
+        </w:rPr>
+      </w:pPr>
+      <w:r>
+        <w:rPr>
+          <w:sz w:val="30"/>
+          <w:szCs w:val="30"/>
+        </w:rPr>
+        <w:t>0.04374002556006114, 0.04314763789375623</w:t>
+      </w:r>
+    </w:p>
+    <w:p>
+      <w:pPr>
+        <w:rPr>
+          <w:sz w:val="30"/>
+          <w:szCs w:val="30"/>
+        </w:rPr>
+      </w:pPr>
+      <w:r>
+        <w:rPr>
+          <w:sz w:val="30"/>
+          <w:szCs w:val="30"/>
+        </w:rPr>
+        <w:t>0.04897302566303147, 0.04881158513603387</w:t>
+      </w:r>
+    </w:p>
+    <w:p>
+      <w:pPr>
+        <w:rPr>
+          <w:rFonts w:hint="eastAsia"/>
+          <w:sz w:val="30"/>
+          <w:szCs w:val="30"/>
+        </w:rPr>
+      </w:pPr>
+      <w:r>
+        <w:rPr>
+          <w:sz w:val="30"/>
+          <w:szCs w:val="30"/>
+        </w:rPr>
+        <w:t>2018/</w:t>
+      </w:r>
+      <w:r>
+        <w:rPr>
+          <w:sz w:val="30"/>
+          <w:szCs w:val="30"/>
+        </w:rPr>
+        <w:t>10</w:t>
+      </w:r>
+      <w:r>
+        <w:rPr>
+          <w:sz w:val="30"/>
+          <w:szCs w:val="30"/>
+        </w:rPr>
+        <w:t>/</w:t>
+      </w:r>
+      <w:r>
+        <w:rPr>
+          <w:sz w:val="30"/>
+          <w:szCs w:val="30"/>
+        </w:rPr>
+        <w:t>9</w:t>
       </w:r>
       <w:bookmarkStart w:id="0" w:name="_GoBack"/>
       <w:bookmarkEnd w:id="0"/>
-      <w:r>
-        <w:rPr>
-          <w:rFonts w:hint="eastAsia"/>
-          <w:sz w:val="30"/>
-          <w:szCs w:val="30"/>
-        </w:rPr>
-        <w:t>2</w:t>
-      </w:r>
-      <w:r>
-        <w:rPr>
-          <w:sz w:val="30"/>
-          <w:szCs w:val="30"/>
-        </w:rPr>
-        <w:t>018</w:t>
-      </w:r>
-      <w:r>
-        <w:rPr>
-          <w:rFonts w:hint="eastAsia"/>
-          <w:sz w:val="30"/>
-          <w:szCs w:val="30"/>
-        </w:rPr>
-        <w:t>/</w:t>
-      </w:r>
-      <w:r>
-        <w:rPr>
-          <w:sz w:val="30"/>
-          <w:szCs w:val="30"/>
-        </w:rPr>
-        <w:t>9/25</w:t>
-      </w:r>
     </w:p>
     <w:p>
       <w:pPr>
@@ -1162,7 +1519,6 @@
           <w:sz w:val="30"/>
           <w:szCs w:val="30"/>
         </w:rPr>
-        <w:lastRenderedPageBreak/>
         <w:t>使用处理序列方法比较。</w:t>
       </w:r>
     </w:p>
@@ -1737,7 +2093,6 @@
   <w:style w:type="character" w:default="1" w:styleId="a0">
     <w:name w:val="Default Paragraph Font"/>
     <w:uiPriority w:val="1"/>
-    <w:semiHidden/>
     <w:unhideWhenUsed/>
   </w:style>
   <w:style w:type="table" w:default="1" w:styleId="a1">

</xml_diff>